<commit_message>
Edits made to the introductions of the Report
Language has been changed in the introduction of the report
</commit_message>
<xml_diff>
--- a/Report.docx
+++ b/Report.docx
@@ -95,6 +95,7 @@
               </w:rPr>
               <w:t xml:space="preserve">Alexandra Nickel </w:t>
             </w:r>
+            <w:proofErr w:type="gramStart"/>
             <w:r>
               <w:rPr>
                 <w:vertAlign w:val="superscript"/>
@@ -105,7 +106,14 @@
               <w:rPr>
                 <w:lang w:eastAsia="zh-CN"/>
               </w:rPr>
-              <w:t xml:space="preserve">, </w:t>
+              <w:t>,</w:t>
+            </w:r>
+            <w:proofErr w:type="gramEnd"/>
+            <w:r>
+              <w:rPr>
+                <w:lang w:eastAsia="zh-CN"/>
+              </w:rPr>
+              <w:t xml:space="preserve"> </w:t>
             </w:r>
             <w:r>
               <w:rPr>
@@ -202,7 +210,17 @@
                 <w:szCs w:val="22"/>
                 <w:lang w:eastAsia="zh-CN"/>
               </w:rPr>
-              <w:t xml:space="preserve">     </w:t>
+              <w:t xml:space="preserve">   </w:t>
+            </w:r>
+            <w:proofErr w:type="gramStart"/>
+            <w:r>
+              <w:rPr>
+                <w:rFonts w:ascii="Times New Roman" w:hAnsi="Times New Roman"/>
+                <w:sz w:val="22"/>
+                <w:szCs w:val="22"/>
+                <w:lang w:eastAsia="zh-CN"/>
+              </w:rPr>
+              <w:t xml:space="preserve">  </w:t>
             </w:r>
             <w:r>
               <w:rPr>
@@ -211,7 +229,17 @@
                 <w:szCs w:val="22"/>
                 <w:lang w:eastAsia="zh-CN"/>
               </w:rPr>
-              <w:t xml:space="preserve">: </w:t>
+              <w:t>:</w:t>
+            </w:r>
+            <w:proofErr w:type="gramEnd"/>
+            <w:r>
+              <w:rPr>
+                <w:rFonts w:ascii="Times New Roman" w:hAnsi="Times New Roman"/>
+                <w:sz w:val="22"/>
+                <w:szCs w:val="22"/>
+                <w:lang w:eastAsia="zh-CN"/>
+              </w:rPr>
+              <w:t xml:space="preserve"> </w:t>
             </w:r>
             <w:r>
               <w:rPr>
@@ -267,7 +295,17 @@
                 <w:szCs w:val="22"/>
                 <w:lang w:eastAsia="zh-CN"/>
               </w:rPr>
-              <w:t xml:space="preserve">         </w:t>
+              <w:t xml:space="preserve">       </w:t>
+            </w:r>
+            <w:proofErr w:type="gramStart"/>
+            <w:r>
+              <w:rPr>
+                <w:rFonts w:ascii="Times New Roman" w:hAnsi="Times New Roman"/>
+                <w:sz w:val="22"/>
+                <w:szCs w:val="22"/>
+                <w:lang w:eastAsia="zh-CN"/>
+              </w:rPr>
+              <w:t xml:space="preserve">  </w:t>
             </w:r>
             <w:r>
               <w:rPr>
@@ -276,7 +314,17 @@
                 <w:szCs w:val="22"/>
                 <w:lang w:eastAsia="zh-CN"/>
               </w:rPr>
-              <w:t>: YYYY-mm-dd</w:t>
+              <w:t>:</w:t>
+            </w:r>
+            <w:proofErr w:type="gramEnd"/>
+            <w:r>
+              <w:rPr>
+                <w:rFonts w:ascii="Times New Roman" w:hAnsi="Times New Roman"/>
+                <w:sz w:val="22"/>
+                <w:szCs w:val="22"/>
+                <w:lang w:eastAsia="zh-CN"/>
+              </w:rPr>
+              <w:t xml:space="preserve"> YYYY-mm-dd</w:t>
             </w:r>
           </w:p>
         </w:tc>
@@ -346,138 +394,90 @@
           <w:lang w:eastAsia="zh-CN"/>
         </w:rPr>
       </w:pPr>
-      <w:bookmarkStart w:id="0" w:name="_Hlk215781789"/>
+      <w:bookmarkStart w:id="0" w:name="_Ref385857466"/>
+      <w:bookmarkStart w:id="1" w:name="_Hlk215781789"/>
       <w:r>
         <w:rPr>
           <w:rFonts w:cs="Helvetica"/>
           <w:lang w:eastAsia="zh-CN"/>
         </w:rPr>
-        <w:t>Accurately tracking neonatal infant health and communicating concerns between parents and clinicians is challenging during</w:t>
-      </w:r>
+        <w:t xml:space="preserve">Accurately tracking neonatal infant health and communicating concerns between parents and clinicians is challenging during the early months of life. There is a clear need for an application that reduces reliance on parental memory and offers both clinicians and families a longitudinal view of an infant’s well-being. The proposed system is a </w:t>
+      </w:r>
+      <w:proofErr w:type="gramStart"/>
       <w:r>
         <w:rPr>
           <w:rFonts w:cs="Helvetica"/>
           <w:lang w:eastAsia="zh-CN"/>
         </w:rPr>
-        <w:t xml:space="preserve"> </w:t>
-      </w:r>
+        <w:t>web based</w:t>
+      </w:r>
+      <w:proofErr w:type="gramEnd"/>
       <w:r>
         <w:rPr>
           <w:rFonts w:cs="Helvetica"/>
           <w:lang w:eastAsia="zh-CN"/>
         </w:rPr>
-        <w:t>the early months of life</w:t>
-      </w:r>
+        <w:t xml:space="preserve"> application with an SQL backend, an HTML front end, and Python backend handling SQL queries and decision support logic. Each infant has a profile that aggregates clinician entered vitals with parent entered observations like sleep and feeding times as well as flagged concerns. Core features include </w:t>
+      </w:r>
+      <w:proofErr w:type="gramStart"/>
       <w:r>
         <w:rPr>
           <w:rFonts w:cs="Helvetica"/>
           <w:lang w:eastAsia="zh-CN"/>
         </w:rPr>
-        <w:t>. There is a clear need for an application that reduces reliance on parental memory</w:t>
-      </w:r>
+        <w:t>role based</w:t>
+      </w:r>
+      <w:proofErr w:type="gramEnd"/>
       <w:r>
         <w:rPr>
           <w:rFonts w:cs="Helvetica"/>
           <w:lang w:eastAsia="zh-CN"/>
         </w:rPr>
-        <w:t xml:space="preserve"> </w:t>
-      </w:r>
+        <w:t xml:space="preserve"> logins for parents and doctors, time-series </w:t>
+      </w:r>
+      <w:proofErr w:type="gramStart"/>
       <w:r>
         <w:rPr>
           <w:rFonts w:cs="Helvetica"/>
           <w:lang w:eastAsia="zh-CN"/>
         </w:rPr>
-        <w:t>and offers both clinicians and families a longitudinal view of an infant’s well-being. The proposed system is a web</w:t>
-      </w:r>
+        <w:t>tracking of</w:t>
+      </w:r>
+      <w:proofErr w:type="gramEnd"/>
       <w:r>
         <w:rPr>
           <w:rFonts w:cs="Helvetica"/>
           <w:lang w:eastAsia="zh-CN"/>
         </w:rPr>
-        <w:t xml:space="preserve"> </w:t>
-      </w:r>
+        <w:t xml:space="preserve"> vital and behavioral data, automatic flagging of patterns that may indicate risk, integrated messaging to facilitate timely communication, and decision support components that </w:t>
+      </w:r>
+      <w:proofErr w:type="gramStart"/>
       <w:r>
         <w:rPr>
           <w:rFonts w:cs="Helvetica"/>
           <w:lang w:eastAsia="zh-CN"/>
         </w:rPr>
-        <w:t>based application with an SQL backend, an HTML front end, and Python services handling background processing and decision support logic. Each infant has a profile that aggregates clinician</w:t>
-      </w:r>
+        <w:t>compares</w:t>
+      </w:r>
+      <w:proofErr w:type="gramEnd"/>
       <w:r>
         <w:rPr>
           <w:rFonts w:cs="Helvetica"/>
           <w:lang w:eastAsia="zh-CN"/>
         </w:rPr>
-        <w:t xml:space="preserve"> </w:t>
-      </w:r>
-      <w:r>
-        <w:rPr>
-          <w:rFonts w:cs="Helvetica"/>
-          <w:lang w:eastAsia="zh-CN"/>
-        </w:rPr>
-        <w:t>entered vitals (such as weight and other health metrics) with parent</w:t>
-      </w:r>
-      <w:r>
-        <w:rPr>
-          <w:rFonts w:cs="Helvetica"/>
-          <w:lang w:eastAsia="zh-CN"/>
-        </w:rPr>
-        <w:t xml:space="preserve"> </w:t>
-      </w:r>
-      <w:r>
-        <w:rPr>
-          <w:rFonts w:cs="Helvetica"/>
-          <w:lang w:eastAsia="zh-CN"/>
-        </w:rPr>
-        <w:t>entered observations like sleep and feeding times, as well as flagged concerns. Core features include role</w:t>
-      </w:r>
-      <w:r>
-        <w:rPr>
-          <w:rFonts w:cs="Helvetica"/>
-          <w:lang w:eastAsia="zh-CN"/>
-        </w:rPr>
-        <w:t xml:space="preserve"> </w:t>
-      </w:r>
-      <w:r>
-        <w:rPr>
-          <w:rFonts w:cs="Helvetica"/>
-          <w:lang w:eastAsia="zh-CN"/>
-        </w:rPr>
-        <w:t xml:space="preserve">based logins for parents and doctors, time-series tracking of vital and behavioral data, automatic flagging of patterns that may indicate risk, integrated messaging to facilitate timely communication, and </w:t>
-      </w:r>
-      <w:r>
-        <w:rPr>
-          <w:rFonts w:cs="Helvetica"/>
-          <w:lang w:eastAsia="zh-CN"/>
-        </w:rPr>
-        <w:t xml:space="preserve">decision support components </w:t>
-      </w:r>
-      <w:r>
-        <w:rPr>
-          <w:rFonts w:cs="Helvetica"/>
-          <w:lang w:eastAsia="zh-CN"/>
-        </w:rPr>
-        <w:t>that compares reported issues against a database of common conditions to help distinguish normal variation from potential problems</w:t>
-      </w:r>
-      <w:r>
-        <w:rPr>
-          <w:rFonts w:cs="Helvetica"/>
-          <w:lang w:eastAsia="zh-CN"/>
-        </w:rPr>
-        <w:t xml:space="preserve">. </w:t>
-      </w:r>
+        <w:t xml:space="preserve"> reported issues against a database of common conditions to help distinguish normal variation from potential problems. </w:t>
+      </w:r>
+      <w:bookmarkEnd w:id="1"/>
     </w:p>
     <w:p>
       <w:pPr>
         <w:pStyle w:val="Heading1"/>
         <w:spacing w:before="360"/>
       </w:pPr>
-      <w:bookmarkStart w:id="1" w:name="_Ref385857466"/>
+      <w:r>
+        <w:t>introduction</w:t>
+      </w:r>
       <w:bookmarkEnd w:id="0"/>
-      <w:r>
-        <w:t>introduction</w:t>
-      </w:r>
-      <w:bookmarkEnd w:id="1"/>
       <w:r>
         <w:t xml:space="preserve"> </w:t>
       </w:r>
@@ -485,37 +485,7 @@
     <w:p/>
     <w:p>
       <w:r>
-        <w:t>Neonatal care during the first six months of life presents significant challenges for both parents and healthcare providers. New parents often struggle to accurately track and recall critical health metrics</w:t>
-      </w:r>
-      <w:r>
-        <w:t xml:space="preserve"> </w:t>
-      </w:r>
-      <w:r>
-        <w:t>that are essential for identifying potential health concerns. However, current clinical workflows rely heavily on sporadic office visits and parental recall, introducing substantial gaps in health data collection and increasing the risk of missed warning signs.</w:t>
-      </w:r>
-      <w:r>
-        <w:t xml:space="preserve"> P</w:t>
-      </w:r>
-      <w:r>
-        <w:t xml:space="preserve">arents </w:t>
-      </w:r>
-      <w:r>
-        <w:t xml:space="preserve">also </w:t>
-      </w:r>
-      <w:r>
-        <w:t>experience heightened anxiety during this vulnerable period, often uncertain whether observed behaviors or symptoms represent normal developmental variation or signs of genuine medical concern. The fragmented nature of current health monitoring</w:t>
-      </w:r>
-      <w:r>
-        <w:t xml:space="preserve"> </w:t>
-      </w:r>
-      <w:r>
-        <w:t>where critical information exists only in clinical notes or fragmented parental memory</w:t>
-      </w:r>
-      <w:r>
-        <w:t xml:space="preserve"> </w:t>
-      </w:r>
-      <w:r>
-        <w:t xml:space="preserve">creates </w:t>
+        <w:t xml:space="preserve">Neonatal care during the first six months of life presents significant challenges for both parents and healthcare providers. New parents often struggle to accurately track and recall critical health metrics that are essential for identifying potential health concerns. Current clinical workflows rely heavily on irregular office visits and parental recall which introduces substantial gaps in health data collection and increasing the risk of missed warning signs. Parents also experience heightened anxiety during this period of caring for infants, often uncertain whether observed behaviors or symptoms represent normal developmental variation or signs of genuine medical concern. The fragmented nature of current health monitoring where critical information exists only in clinical notes or fragmented parental memory creates </w:t>
       </w:r>
       <w:r>
         <w:t>a barrier to optimal care coordination and timely intervention.</w:t>
@@ -524,106 +494,28 @@
     <w:p/>
     <w:p>
       <w:r>
-        <w:t>To address these challenges, we have developed a web-based interface that centralizes neonatal health monitoring through</w:t>
-      </w:r>
-      <w:r>
-        <w:t xml:space="preserve"> </w:t>
-      </w:r>
-      <w:r>
-        <w:t>collaboration between parents and healthcare providers. The platform features a dual-login system with distinct interfaces for parents and doctors, enabling real-time data sharing while maintaining role-appropriate access controls. Parents can easily log daily observations including feeding times and duration, sleep patterns, and notable behavioral changes through a</w:t>
-      </w:r>
-      <w:r>
-        <w:t xml:space="preserve">n </w:t>
-      </w:r>
-      <w:r>
-        <w:t>data entry system. Doctors access a comprehensive dashboard displaying clinical vitals, parental observations, and a history of reported issues. The interface incorporates data processing</w:t>
-      </w:r>
-      <w:r>
-        <w:t xml:space="preserve">, </w:t>
-      </w:r>
-      <w:r>
-        <w:t>powered by a Python backend analyzing patterns from a database of common neonatal issues from the first six months of life</w:t>
-      </w:r>
-      <w:r>
-        <w:t xml:space="preserve"> </w:t>
-      </w:r>
-      <w:r>
-        <w:t>that provides parents with preliminary assessments of whether observed symptoms align with typical development or warrant medical attention. Automatic flagging mechanisms identify potentially dangerous conditions based on configurable clinical thresholds, ensuring that serious concerns are immediately elevated for provider review. This implementation</w:t>
-      </w:r>
-      <w:r>
-        <w:t xml:space="preserve"> is</w:t>
-      </w:r>
-      <w:r>
-        <w:t xml:space="preserve"> built on a SQL database for secure data management, HTML frontend for responsive user experience, and Python for background analytics</w:t>
-      </w:r>
-      <w:r>
-        <w:t>. The web interface will</w:t>
-      </w:r>
-      <w:r>
-        <w:t xml:space="preserve"> transform fragmented health observations into a coherent</w:t>
-      </w:r>
-      <w:r>
-        <w:t xml:space="preserve"> </w:t>
-      </w:r>
-      <w:r>
-        <w:t>health record accessible to</w:t>
-      </w:r>
-      <w:r>
-        <w:t xml:space="preserve"> both the healthcare providers and parents</w:t>
-      </w:r>
-      <w:r>
-        <w:t>.</w:t>
+        <w:t>To address these challenges, we have developed a web-based interface that centralizes neonatal health monitoring through collaboration between parents and healthcare providers. The platform features a dual-login system with distinct interfaces for parents and doctors, enabling real-time data sharing while maintaining role-appropriate access controls. Parents can easily log daily observations including feeding times and duration, sleep patterns, and notable behavioral changes through a data entry system. Doctors access a comprehensive dashboard displaying clinical vitals, parental observations, and a history of reported issues. The interface incorporates data processing, powered by a Python backend analyzing patterns from a database of common neonatal issues from the first six months of life that provides parents with preliminary assessments of whether observed symptoms align with typical development or warrant medical attention. Automatic flagging mechanisms identify potentially dangerous conditions based on configurable clinical thresholds, ensuring that serious concerns are immediately elevated for provider review. This implementation is built on a SQL database for secure data management, HTML frontend for responsive user experience, and Python for background analytics. The web interface will transform fragmented health observations into a coherent health record accessible to both the healthcare providers and parents.</w:t>
       </w:r>
     </w:p>
     <w:p/>
     <w:p>
       <w:r>
-        <w:t>This interface aims to</w:t>
-      </w:r>
-      <w:r>
-        <w:t xml:space="preserve"> </w:t>
-      </w:r>
-      <w:r>
-        <w:t>improv</w:t>
-      </w:r>
-      <w:r>
-        <w:t>e</w:t>
-      </w:r>
-      <w:r>
-        <w:t xml:space="preserve"> the accuracy of neonatal health monitoring, reducing parental anxiety through informed self-assessment and direct provider communication channels, and enabling healthcare providers to deliver more personalized care. The primary end users are parents navigating the critical neonatal period</w:t>
-      </w:r>
-      <w:r>
-        <w:t xml:space="preserve">, </w:t>
-      </w:r>
-      <w:r>
-        <w:t>who seek both practical tools to organize daily health observations and reassurance regarding normal development</w:t>
-      </w:r>
-      <w:r>
-        <w:t xml:space="preserve"> </w:t>
-      </w:r>
-      <w:r>
-        <w:t>and pediatricians and neonatal specialists who require</w:t>
-      </w:r>
-      <w:r>
-        <w:t xml:space="preserve"> </w:t>
+        <w:t xml:space="preserve">This interface aims to improve the accuracy of neonatal health monitoring by reducing parental anxiety through informed self-assessment and direct provider communication channels. The primary end users are parents navigating the critical neonatal period, who seek both practical tools to organize daily health observations and reassurance regarding normal development and pediatricians and neonatal specialists who require real-time </w:t>
       </w:r>
       <w:r>
         <w:lastRenderedPageBreak/>
-        <w:t>real-time health data to make informed clinical decisions. The interface is particularly valuable in scenarios where parents cannot attend frequent clinic visits</w:t>
-      </w:r>
-      <w:r>
-        <w:t xml:space="preserve"> </w:t>
-      </w:r>
-      <w:r>
-        <w:t>and during periods of high parental uncertainty or anxiety where evidence</w:t>
-      </w:r>
-      <w:r>
-        <w:t xml:space="preserve"> </w:t>
-      </w:r>
-      <w:r>
-        <w:t>based reassurance is beneficial. By bridging the information gap between home and clinic, this system empowers both parents and providers to work collaboratively toward optimal neonatal health outcomes while reducing preventable complications and unnecessary emergency interventions.</w:t>
+        <w:t xml:space="preserve">health data to make informed clinical decisions. The interface is particularly valuable in scenarios where parents cannot attend frequent clinic visits and during periods of high parental uncertainty or anxiety where </w:t>
+      </w:r>
+      <w:proofErr w:type="gramStart"/>
+      <w:r>
+        <w:t>evidence based</w:t>
+      </w:r>
+      <w:proofErr w:type="gramEnd"/>
+      <w:r>
+        <w:t xml:space="preserve"> reassurance is beneficial. By bridging the information gap between home and clinic, this system empowers both parents and providers to work collaboratively toward optimal neonatal health outcomes while reducing preventable complications and unnecessary emergency interventions.</w:t>
       </w:r>
     </w:p>
+    <w:p/>
     <w:p/>
     <w:p>
       <w:pPr>
@@ -697,12 +589,28 @@
         <w:t xml:space="preserve">  * Describe the methods and software you used. </w:t>
       </w:r>
       <w:r>
-        <w:t>Cite any third party software or library you utilized.</w:t>
+        <w:t xml:space="preserve">Cite any </w:t>
+      </w:r>
+      <w:proofErr w:type="gramStart"/>
+      <w:r>
+        <w:t>third party</w:t>
+      </w:r>
+      <w:proofErr w:type="gramEnd"/>
+      <w:r>
+        <w:t xml:space="preserve"> software or library you utilized.</w:t>
       </w:r>
     </w:p>
     <w:p>
       <w:r>
-        <w:t xml:space="preserve">  * Describe your analysis workflow. e.g, normalization, types of statistical tests, thresholds, etc. </w:t>
+        <w:t xml:space="preserve">  * Describe your analysis workflow. </w:t>
+      </w:r>
+      <w:proofErr w:type="spellStart"/>
+      <w:r>
+        <w:t>e.g</w:t>
+      </w:r>
+      <w:proofErr w:type="spellEnd"/>
+      <w:r>
+        <w:t xml:space="preserve">, normalization, types of statistical tests, thresholds, etc. </w:t>
       </w:r>
     </w:p>
     <w:p>
@@ -718,7 +626,15 @@
     </w:p>
     <w:p>
       <w:r>
-        <w:t xml:space="preserve">  * Provide a high-level description of your implementation. A flowchart is recommended to summarize the workflow and implementation.</w:t>
+        <w:t xml:space="preserve">  * Provide a high-level description of your implementation. A </w:t>
+      </w:r>
+      <w:proofErr w:type="gramStart"/>
+      <w:r>
+        <w:t>flowchart</w:t>
+      </w:r>
+      <w:proofErr w:type="gramEnd"/>
+      <w:r>
+        <w:t xml:space="preserve"> is recommended to summarize the workflow and implementation.</w:t>
       </w:r>
     </w:p>
     <w:p>
@@ -798,7 +714,20 @@
     <w:p/>
     <w:p>
       <w:r>
-        <w:t xml:space="preserve">  * If you use tables to report your results, use References-&gt;Insert Caption-&gt;Table,OnlyLabel&amp;Number to insert cross-reference to tables. E.g., See</w:t>
+        <w:t xml:space="preserve">  * If you use tables to report your results, use References-&gt;Insert Caption-&gt;</w:t>
+      </w:r>
+      <w:proofErr w:type="spellStart"/>
+      <w:proofErr w:type="gramStart"/>
+      <w:r>
+        <w:t>Table,OnlyLabel</w:t>
+      </w:r>
+      <w:proofErr w:type="gramEnd"/>
+      <w:r>
+        <w:t>&amp;Number</w:t>
+      </w:r>
+      <w:proofErr w:type="spellEnd"/>
+      <w:r>
+        <w:t xml:space="preserve"> to insert cross-reference to tables. E.g., See</w:t>
       </w:r>
       <w:r>
         <w:t xml:space="preserve"> </w:t>
@@ -1379,7 +1308,29 @@
           <w:sz w:val="22"/>
           <w:szCs w:val="22"/>
         </w:rPr>
-        <w:t xml:space="preserve">. Top-5 most significantly differentially expressed miRNAs. </w:t>
+        <w:t xml:space="preserve">. </w:t>
+      </w:r>
+      <w:proofErr w:type="gramStart"/>
+      <w:r>
+        <w:rPr>
+          <w:rFonts w:ascii="Times New Roman" w:hAnsi="Times New Roman"/>
+          <w:b/>
+          <w:iCs/>
+          <w:sz w:val="22"/>
+          <w:szCs w:val="22"/>
+        </w:rPr>
+        <w:t>Top-5</w:t>
+      </w:r>
+      <w:proofErr w:type="gramEnd"/>
+      <w:r>
+        <w:rPr>
+          <w:rFonts w:ascii="Times New Roman" w:hAnsi="Times New Roman"/>
+          <w:b/>
+          <w:iCs/>
+          <w:sz w:val="22"/>
+          <w:szCs w:val="22"/>
+        </w:rPr>
+        <w:t xml:space="preserve"> most significantly differentially expressed miRNAs. </w:t>
       </w:r>
       <w:r>
         <w:rPr>
@@ -1388,7 +1339,27 @@
           <w:sz w:val="22"/>
           <w:szCs w:val="22"/>
         </w:rPr>
-        <w:t>Each table must have a title. Use References -&gt; Insert Caption in MS Word to insert the caption. Provide additional text describing what the table shows. Make the table appear close to its cross-reference, but move it around to avoid spanning multiple pages.</w:t>
+        <w:t xml:space="preserve">Each table must have a title. Use References -&gt; Insert Caption in MS Word to insert the caption. Provide additional text describing what the table shows. Make the table appear close to its </w:t>
+      </w:r>
+      <w:proofErr w:type="gramStart"/>
+      <w:r>
+        <w:rPr>
+          <w:rFonts w:ascii="Times New Roman" w:hAnsi="Times New Roman"/>
+          <w:iCs/>
+          <w:sz w:val="22"/>
+          <w:szCs w:val="22"/>
+        </w:rPr>
+        <w:t>cross-reference, but</w:t>
+      </w:r>
+      <w:proofErr w:type="gramEnd"/>
+      <w:r>
+        <w:rPr>
+          <w:rFonts w:ascii="Times New Roman" w:hAnsi="Times New Roman"/>
+          <w:iCs/>
+          <w:sz w:val="22"/>
+          <w:szCs w:val="22"/>
+        </w:rPr>
+        <w:t xml:space="preserve"> move it around to avoid spanning multiple pages.</w:t>
       </w:r>
     </w:p>
     <w:p/>
@@ -1408,18 +1379,29 @@
     </w:p>
     <w:p>
       <w:r>
-        <w:t xml:space="preserve">  * Do your results make sense biologically? Find studies that support your findings. (E.g., you found 10 genes in your Alzheimer's dataset analysis, check literature to see if these genes are known for their involvement in Alzheimer's).</w:t>
+        <w:t xml:space="preserve">  * Do your results make sense biologically? Find studies that support your findings. (E.g., you found 10 genes in your Alzheimer's dataset analysis, check literature to see </w:t>
+      </w:r>
+      <w:r>
+        <w:lastRenderedPageBreak/>
+        <w:t>if these genes are known for their involvement in Alzheimer's).</w:t>
       </w:r>
     </w:p>
     <w:p>
       <w:r>
-        <w:lastRenderedPageBreak/>
         <w:t xml:space="preserve">  * What are the limitations of your study?</w:t>
       </w:r>
     </w:p>
     <w:p>
       <w:r>
-        <w:t xml:space="preserve">  * What follow up studies can be performed to improve upon your findings?</w:t>
+        <w:t xml:space="preserve">  * What </w:t>
+      </w:r>
+      <w:proofErr w:type="gramStart"/>
+      <w:r>
+        <w:t>follow up</w:t>
+      </w:r>
+      <w:proofErr w:type="gramEnd"/>
+      <w:r>
+        <w:t xml:space="preserve"> studies can be performed to improve upon your findings?</w:t>
       </w:r>
     </w:p>
     <w:p>
@@ -1980,7 +1962,15 @@
         <w:footnoteRef/>
       </w:r>
       <w:r>
-        <w:t xml:space="preserve"> Avoid using identical title to any other publication. Scholarly articles are supposed to be unique identifiers and you do not want your report to appear as a version of the original appear on search engines. If your project is based on a paper, use a title that reflects what you did.</w:t>
+        <w:t xml:space="preserve"> Avoid using identical title to any other publication. Scholarly articles are supposed to be unique </w:t>
+      </w:r>
+      <w:proofErr w:type="gramStart"/>
+      <w:r>
+        <w:t>identifiers</w:t>
+      </w:r>
+      <w:proofErr w:type="gramEnd"/>
+      <w:r>
+        <w:t xml:space="preserve"> and you do not want your report to appear as a version of the original appear on search engines. If your project is based on a paper, use a title that reflects what you did.</w:t>
       </w:r>
       <w:r>
         <w:t xml:space="preserve"> </w:t>
@@ -2086,8 +2076,15 @@
         </mc:Fallback>
       </mc:AlternateContent>
     </w:r>
+    <w:proofErr w:type="spellStart"/>
+    <w:proofErr w:type="gramStart"/>
     <w:r>
-      <w:t>K.Takahashi et al.</w:t>
+      <w:t>K.Takahashi</w:t>
+    </w:r>
+    <w:proofErr w:type="spellEnd"/>
+    <w:proofErr w:type="gramEnd"/>
+    <w:r>
+      <w:t xml:space="preserve"> et al.</w:t>
     </w:r>
   </w:p>
 </w:hdr>

</xml_diff>